<commit_message>
fix: all controller & view for commite
</commit_message>
<xml_diff>
--- a/public/dokumenkerjasama/sikasi.docx
+++ b/public/dokumenkerjasama/sikasi.docx
@@ -173,113 +173,197 @@
           <w:ilvl w:val="0"/>
           <w:numId w:val="1"/>
         </w:numPr>
-      </w:pPr>
-      <w:proofErr w:type="spellStart"/>
-      <w:r>
+        <w:rPr>
+          <w:color w:val="00B050"/>
+        </w:rPr>
+      </w:pPr>
+      <w:proofErr w:type="spellStart"/>
+      <w:r>
+        <w:rPr>
+          <w:color w:val="00B050"/>
+        </w:rPr>
         <w:t>Nomor</w:t>
       </w:r>
       <w:proofErr w:type="spellEnd"/>
       <w:r>
-        <w:t xml:space="preserve"> </w:t>
-      </w:r>
-      <w:proofErr w:type="spellStart"/>
-      <w:r>
+        <w:rPr>
+          <w:color w:val="00B050"/>
+        </w:rPr>
+        <w:t xml:space="preserve"> </w:t>
+      </w:r>
+      <w:proofErr w:type="spellStart"/>
+      <w:r>
+        <w:rPr>
+          <w:color w:val="00B050"/>
+        </w:rPr>
         <w:t>dokumen</w:t>
       </w:r>
       <w:proofErr w:type="spellEnd"/>
       <w:r>
-        <w:t xml:space="preserve"> </w:t>
-      </w:r>
-      <w:proofErr w:type="spellStart"/>
-      <w:r>
+        <w:rPr>
+          <w:color w:val="00B050"/>
+        </w:rPr>
+        <w:t xml:space="preserve"> </w:t>
+      </w:r>
+      <w:proofErr w:type="spellStart"/>
+      <w:r>
+        <w:rPr>
+          <w:color w:val="00B050"/>
+        </w:rPr>
         <w:t>diganti</w:t>
       </w:r>
       <w:proofErr w:type="spellEnd"/>
       <w:r>
-        <w:t xml:space="preserve"> </w:t>
-      </w:r>
-      <w:proofErr w:type="spellStart"/>
-      <w:r>
+        <w:rPr>
+          <w:color w:val="00B050"/>
+        </w:rPr>
+        <w:t xml:space="preserve"> </w:t>
+      </w:r>
+      <w:proofErr w:type="spellStart"/>
+      <w:r>
+        <w:rPr>
+          <w:color w:val="00B050"/>
+        </w:rPr>
         <w:t>nomor</w:t>
       </w:r>
       <w:proofErr w:type="spellEnd"/>
       <w:r>
-        <w:t xml:space="preserve"> </w:t>
-      </w:r>
-      <w:proofErr w:type="spellStart"/>
-      <w:r>
+        <w:rPr>
+          <w:color w:val="00B050"/>
+        </w:rPr>
+        <w:t xml:space="preserve"> </w:t>
+      </w:r>
+      <w:proofErr w:type="spellStart"/>
+      <w:r>
+        <w:rPr>
+          <w:color w:val="00B050"/>
+        </w:rPr>
         <w:t>kerjasama</w:t>
       </w:r>
       <w:proofErr w:type="spellEnd"/>
       <w:r>
-        <w:t xml:space="preserve"> </w:t>
-      </w:r>
-      <w:proofErr w:type="spellStart"/>
-      <w:r>
+        <w:rPr>
+          <w:color w:val="00B050"/>
+        </w:rPr>
+        <w:t xml:space="preserve"> </w:t>
+      </w:r>
+      <w:proofErr w:type="spellStart"/>
+      <w:r>
+        <w:rPr>
+          <w:color w:val="00B050"/>
+        </w:rPr>
         <w:t>sm</w:t>
       </w:r>
       <w:proofErr w:type="spellEnd"/>
       <w:r>
-        <w:t xml:space="preserve"> </w:t>
-      </w:r>
-      <w:proofErr w:type="spellStart"/>
-      <w:r>
+        <w:rPr>
+          <w:color w:val="00B050"/>
+        </w:rPr>
+        <w:t xml:space="preserve"> </w:t>
+      </w:r>
+      <w:proofErr w:type="spellStart"/>
+      <w:r>
+        <w:rPr>
+          <w:color w:val="00B050"/>
+        </w:rPr>
         <w:t>ditambahi</w:t>
       </w:r>
       <w:proofErr w:type="spellEnd"/>
       <w:r>
+        <w:rPr>
+          <w:color w:val="00B050"/>
+        </w:rPr>
         <w:t xml:space="preserve"> lg </w:t>
       </w:r>
       <w:proofErr w:type="spellStart"/>
       <w:r>
+        <w:rPr>
+          <w:color w:val="00B050"/>
+        </w:rPr>
         <w:t>inputan</w:t>
       </w:r>
       <w:proofErr w:type="spellEnd"/>
       <w:r>
-        <w:t xml:space="preserve"> </w:t>
-      </w:r>
-      <w:proofErr w:type="spellStart"/>
-      <w:r>
+        <w:rPr>
+          <w:color w:val="00B050"/>
+        </w:rPr>
+        <w:t xml:space="preserve"> </w:t>
+      </w:r>
+      <w:proofErr w:type="spellStart"/>
+      <w:r>
+        <w:rPr>
+          <w:color w:val="00B050"/>
+        </w:rPr>
         <w:t>nomor</w:t>
       </w:r>
       <w:proofErr w:type="spellEnd"/>
       <w:r>
-        <w:t xml:space="preserve"> </w:t>
-      </w:r>
-      <w:proofErr w:type="spellStart"/>
-      <w:r>
+        <w:rPr>
+          <w:color w:val="00B050"/>
+        </w:rPr>
+        <w:t xml:space="preserve"> </w:t>
+      </w:r>
+      <w:proofErr w:type="spellStart"/>
+      <w:r>
+        <w:rPr>
+          <w:color w:val="00B050"/>
+        </w:rPr>
         <w:t>kyk</w:t>
       </w:r>
       <w:proofErr w:type="spellEnd"/>
       <w:r>
-        <w:t xml:space="preserve"> </w:t>
-      </w:r>
-      <w:proofErr w:type="spellStart"/>
-      <w:r>
+        <w:rPr>
+          <w:color w:val="00B050"/>
+        </w:rPr>
+        <w:t xml:space="preserve"> </w:t>
+      </w:r>
+      <w:proofErr w:type="spellStart"/>
+      <w:r>
+        <w:rPr>
+          <w:color w:val="00B050"/>
+        </w:rPr>
         <w:t>gtu</w:t>
       </w:r>
       <w:proofErr w:type="spellEnd"/>
       <w:r>
-        <w:t xml:space="preserve"> </w:t>
-      </w:r>
-      <w:proofErr w:type="spellStart"/>
-      <w:r>
+        <w:rPr>
+          <w:color w:val="00B050"/>
+        </w:rPr>
+        <w:t xml:space="preserve"> </w:t>
+      </w:r>
+      <w:proofErr w:type="spellStart"/>
+      <w:r>
+        <w:rPr>
+          <w:color w:val="00B050"/>
+        </w:rPr>
         <w:t>namanya</w:t>
       </w:r>
       <w:proofErr w:type="spellEnd"/>
       <w:r>
-        <w:t xml:space="preserve"> </w:t>
-      </w:r>
-      <w:proofErr w:type="spellStart"/>
-      <w:r>
+        <w:rPr>
+          <w:color w:val="00B050"/>
+        </w:rPr>
+        <w:t xml:space="preserve"> </w:t>
+      </w:r>
+      <w:proofErr w:type="spellStart"/>
+      <w:r>
+        <w:rPr>
+          <w:color w:val="00B050"/>
+        </w:rPr>
         <w:t>nomor</w:t>
       </w:r>
       <w:proofErr w:type="spellEnd"/>
       <w:r>
-        <w:t xml:space="preserve"> </w:t>
-      </w:r>
-      <w:proofErr w:type="spellStart"/>
-      <w:r>
+        <w:rPr>
+          <w:color w:val="00B050"/>
+        </w:rPr>
+        <w:t xml:space="preserve"> </w:t>
+      </w:r>
+      <w:proofErr w:type="spellStart"/>
+      <w:r>
+        <w:rPr>
+          <w:color w:val="00B050"/>
+        </w:rPr>
         <w:t>mitra</w:t>
       </w:r>
       <w:proofErr w:type="spellEnd"/>
@@ -383,52 +467,91 @@
           <w:ilvl w:val="0"/>
           <w:numId w:val="1"/>
         </w:numPr>
-      </w:pPr>
-      <w:r>
+        <w:rPr>
+          <w:color w:val="FF0000"/>
+        </w:rPr>
+      </w:pPr>
+      <w:r>
+        <w:rPr>
+          <w:color w:val="FF0000"/>
+        </w:rPr>
         <w:t xml:space="preserve">Data </w:t>
       </w:r>
       <w:proofErr w:type="spellStart"/>
       <w:r>
+        <w:rPr>
+          <w:color w:val="FF0000"/>
+        </w:rPr>
         <w:t>tabel</w:t>
       </w:r>
       <w:proofErr w:type="spellEnd"/>
       <w:r>
-        <w:t xml:space="preserve"> </w:t>
-      </w:r>
-      <w:proofErr w:type="spellStart"/>
-      <w:r>
+        <w:rPr>
+          <w:color w:val="FF0000"/>
+        </w:rPr>
+        <w:t xml:space="preserve"> </w:t>
+      </w:r>
+      <w:proofErr w:type="spellStart"/>
+      <w:r>
+        <w:rPr>
+          <w:color w:val="FF0000"/>
+        </w:rPr>
         <w:t>yg</w:t>
       </w:r>
       <w:proofErr w:type="spellEnd"/>
       <w:r>
+        <w:rPr>
+          <w:color w:val="FF0000"/>
+        </w:rPr>
         <w:t xml:space="preserve"> di “</w:t>
       </w:r>
       <w:proofErr w:type="spellStart"/>
       <w:r>
+        <w:rPr>
+          <w:color w:val="FF0000"/>
+        </w:rPr>
         <w:t>cetak</w:t>
       </w:r>
       <w:proofErr w:type="spellEnd"/>
       <w:r>
+        <w:rPr>
+          <w:color w:val="FF0000"/>
+        </w:rPr>
         <w:t xml:space="preserve"> data” </w:t>
       </w:r>
       <w:proofErr w:type="spellStart"/>
       <w:r>
+        <w:rPr>
+          <w:color w:val="FF0000"/>
+        </w:rPr>
         <w:t>sm</w:t>
       </w:r>
       <w:proofErr w:type="spellEnd"/>
       <w:r>
+        <w:rPr>
+          <w:color w:val="FF0000"/>
+        </w:rPr>
         <w:t xml:space="preserve"> “data </w:t>
       </w:r>
       <w:proofErr w:type="spellStart"/>
       <w:r>
+        <w:rPr>
+          <w:color w:val="FF0000"/>
+        </w:rPr>
         <w:t>pengajuan</w:t>
       </w:r>
       <w:proofErr w:type="spellEnd"/>
       <w:r>
+        <w:rPr>
+          <w:color w:val="FF0000"/>
+        </w:rPr>
         <w:t xml:space="preserve">” </w:t>
       </w:r>
       <w:proofErr w:type="spellStart"/>
       <w:r>
+        <w:rPr>
+          <w:color w:val="FF0000"/>
+        </w:rPr>
         <w:t>disamain</w:t>
       </w:r>
       <w:proofErr w:type="spellEnd"/>

</xml_diff>